<commit_message>
Task chart for project1,2
</commit_message>
<xml_diff>
--- a/ครั้งที่ 3/CEPP-22 Proposal.docx
+++ b/ครั้งที่ 3/CEPP-22 Proposal.docx
@@ -1693,7 +1693,7 @@
         <w:ind w:firstLine="360"/>
         <w:textAlignment w:val="baseline"/>
         <w:rPr>
-          <w:rFonts w:ascii="Segoe UI" w:hAnsi="Segoe UI" w:cs="Segoe UI" w:hint="cs"/>
+          <w:rFonts w:ascii="Segoe UI" w:hAnsi="Segoe UI" w:cs="Segoe UI"/>
           <w:b w:val="0"/>
           <w:bCs w:val="0"/>
           <w:sz w:val="18"/>
@@ -1958,15 +1958,14 @@
       <w:pPr>
         <w:pStyle w:val="MainTopic"/>
         <w:rPr>
+          <w:cs/>
+        </w:rPr>
+      </w:pPr>
+      <w:r>
+        <w:rPr>
           <w:rFonts w:hint="cs"/>
           <w:cs/>
         </w:rPr>
-      </w:pPr>
-      <w:r>
-        <w:rPr>
-          <w:rFonts w:hint="cs"/>
-          <w:cs/>
-        </w:rPr>
         <w:t xml:space="preserve">ทฤษฎีที่เกี่ยวข้อง </w:t>
       </w:r>
       <w:r>
@@ -1976,9 +1975,6 @@
     <w:p>
       <w:pPr>
         <w:pStyle w:val="SubTopic1"/>
-        <w:rPr>
-          <w:rFonts w:hint="cs"/>
-        </w:rPr>
       </w:pPr>
       <w:r>
         <w:rPr>
@@ -1992,7 +1988,7 @@
         <w:spacing w:before="240" w:after="240" w:line="240" w:lineRule="auto"/>
         <w:ind w:firstLine="720"/>
         <w:rPr>
-          <w:rFonts w:ascii="TH SarabunPSK" w:eastAsia="Times New Roman" w:hAnsi="TH SarabunPSK" w:cs="TH SarabunPSK" w:hint="cs"/>
+          <w:rFonts w:ascii="TH SarabunPSK" w:eastAsia="Times New Roman" w:hAnsi="TH SarabunPSK" w:cs="TH SarabunPSK"/>
           <w:sz w:val="32"/>
           <w:szCs w:val="32"/>
         </w:rPr>
@@ -2041,7 +2037,7 @@
         <w:spacing w:before="240" w:after="240" w:line="240" w:lineRule="auto"/>
         <w:ind w:firstLine="720"/>
         <w:rPr>
-          <w:rFonts w:ascii="TH SarabunPSK" w:eastAsia="Times New Roman" w:hAnsi="TH SarabunPSK" w:cs="TH SarabunPSK" w:hint="cs"/>
+          <w:rFonts w:ascii="TH SarabunPSK" w:eastAsia="Times New Roman" w:hAnsi="TH SarabunPSK" w:cs="TH SarabunPSK"/>
           <w:sz w:val="32"/>
           <w:szCs w:val="32"/>
         </w:rPr>
@@ -2342,9 +2338,6 @@
           <w:ilvl w:val="2"/>
           <w:numId w:val="2"/>
         </w:numPr>
-        <w:rPr>
-          <w:rFonts w:hint="cs"/>
-        </w:rPr>
       </w:pPr>
       <w:r>
         <w:rPr>
@@ -2359,7 +2352,7 @@
         <w:spacing w:before="240" w:after="240" w:line="240" w:lineRule="auto"/>
         <w:ind w:firstLine="720"/>
         <w:rPr>
-          <w:rFonts w:ascii="TH SarabunPSK" w:eastAsia="Times New Roman" w:hAnsi="TH SarabunPSK" w:cs="TH SarabunPSK" w:hint="cs"/>
+          <w:rFonts w:ascii="TH SarabunPSK" w:eastAsia="Times New Roman" w:hAnsi="TH SarabunPSK" w:cs="TH SarabunPSK"/>
           <w:sz w:val="32"/>
           <w:szCs w:val="32"/>
         </w:rPr>
@@ -2532,7 +2525,7 @@
         <w:spacing w:before="240" w:after="240" w:line="240" w:lineRule="auto"/>
         <w:jc w:val="center"/>
         <w:rPr>
-          <w:rFonts w:ascii="TH SarabunPSK" w:eastAsia="Times New Roman" w:hAnsi="TH SarabunPSK" w:cs="TH SarabunPSK" w:hint="cs"/>
+          <w:rFonts w:ascii="TH SarabunPSK" w:eastAsia="Times New Roman" w:hAnsi="TH SarabunPSK" w:cs="TH SarabunPSK"/>
           <w:sz w:val="32"/>
           <w:szCs w:val="32"/>
         </w:rPr>
@@ -2601,7 +2594,7 @@
         <w:spacing w:before="240" w:after="240" w:line="240" w:lineRule="auto"/>
         <w:jc w:val="center"/>
         <w:rPr>
-          <w:rFonts w:ascii="TH SarabunPSK" w:eastAsia="Times New Roman" w:hAnsi="TH SarabunPSK" w:cs="TH SarabunPSK" w:hint="cs"/>
+          <w:rFonts w:ascii="TH SarabunPSK" w:eastAsia="Times New Roman" w:hAnsi="TH SarabunPSK" w:cs="TH SarabunPSK"/>
           <w:sz w:val="32"/>
           <w:szCs w:val="32"/>
         </w:rPr>
@@ -2618,12 +2611,21 @@
       </w:r>
       <w:r>
         <w:rPr>
-          <w:rFonts w:ascii="TH SarabunPSK" w:eastAsia="Times New Roman" w:hAnsi="TH SarabunPSK" w:cs="TH SarabunPSK" w:hint="cs"/>
-          <w:color w:val="000000"/>
-          <w:sz w:val="32"/>
-          <w:szCs w:val="32"/>
-        </w:rPr>
-        <w:t xml:space="preserve">2.1 </w:t>
+          <w:rFonts w:ascii="TH SarabunPSK" w:eastAsia="Times New Roman" w:hAnsi="TH SarabunPSK" w:cs="TH SarabunPSK"/>
+          <w:color w:val="000000"/>
+          <w:sz w:val="32"/>
+          <w:szCs w:val="32"/>
+        </w:rPr>
+        <w:t>3</w:t>
+      </w:r>
+      <w:r>
+        <w:rPr>
+          <w:rFonts w:ascii="TH SarabunPSK" w:eastAsia="Times New Roman" w:hAnsi="TH SarabunPSK" w:cs="TH SarabunPSK" w:hint="cs"/>
+          <w:color w:val="000000"/>
+          <w:sz w:val="32"/>
+          <w:szCs w:val="32"/>
+        </w:rPr>
+        <w:t xml:space="preserve">.1 </w:t>
       </w:r>
       <w:r>
         <w:rPr>
@@ -2650,7 +2652,7 @@
         <w:spacing w:before="240" w:after="240" w:line="240" w:lineRule="auto"/>
         <w:jc w:val="center"/>
         <w:rPr>
-          <w:rFonts w:ascii="TH SarabunPSK" w:eastAsia="Times New Roman" w:hAnsi="TH SarabunPSK" w:cs="TH SarabunPSK" w:hint="cs"/>
+          <w:rFonts w:ascii="TH SarabunPSK" w:eastAsia="Times New Roman" w:hAnsi="TH SarabunPSK" w:cs="TH SarabunPSK"/>
           <w:sz w:val="32"/>
           <w:szCs w:val="32"/>
         </w:rPr>
@@ -2670,7 +2672,7 @@
         <w:spacing w:before="240" w:after="240" w:line="240" w:lineRule="auto"/>
         <w:ind w:firstLine="720"/>
         <w:rPr>
-          <w:rFonts w:ascii="TH SarabunPSK" w:eastAsia="Times New Roman" w:hAnsi="TH SarabunPSK" w:cs="TH SarabunPSK" w:hint="cs"/>
+          <w:rFonts w:ascii="TH SarabunPSK" w:eastAsia="Times New Roman" w:hAnsi="TH SarabunPSK" w:cs="TH SarabunPSK"/>
           <w:sz w:val="32"/>
           <w:szCs w:val="32"/>
         </w:rPr>
@@ -2902,9 +2904,6 @@
           <w:ilvl w:val="2"/>
           <w:numId w:val="2"/>
         </w:numPr>
-        <w:rPr>
-          <w:rFonts w:hint="cs"/>
-        </w:rPr>
       </w:pPr>
       <w:r>
         <w:rPr>
@@ -2924,7 +2923,7 @@
         <w:ind w:left="1440"/>
         <w:textAlignment w:val="baseline"/>
         <w:rPr>
-          <w:rFonts w:ascii="TH SarabunPSK" w:eastAsia="Times New Roman" w:hAnsi="TH SarabunPSK" w:cs="TH SarabunPSK" w:hint="cs"/>
+          <w:rFonts w:ascii="TH SarabunPSK" w:eastAsia="Times New Roman" w:hAnsi="TH SarabunPSK" w:cs="TH SarabunPSK"/>
           <w:color w:val="000000"/>
           <w:sz w:val="32"/>
           <w:szCs w:val="32"/>
@@ -2979,7 +2978,7 @@
         <w:ind w:left="1440"/>
         <w:textAlignment w:val="baseline"/>
         <w:rPr>
-          <w:rFonts w:ascii="TH SarabunPSK" w:eastAsia="Times New Roman" w:hAnsi="TH SarabunPSK" w:cs="TH SarabunPSK" w:hint="cs"/>
+          <w:rFonts w:ascii="TH SarabunPSK" w:eastAsia="Times New Roman" w:hAnsi="TH SarabunPSK" w:cs="TH SarabunPSK"/>
           <w:color w:val="000000"/>
           <w:sz w:val="32"/>
           <w:szCs w:val="32"/>
@@ -3150,7 +3149,7 @@
         <w:ind w:left="1440"/>
         <w:textAlignment w:val="baseline"/>
         <w:rPr>
-          <w:rFonts w:ascii="TH SarabunPSK" w:eastAsia="Times New Roman" w:hAnsi="TH SarabunPSK" w:cs="TH SarabunPSK" w:hint="cs"/>
+          <w:rFonts w:ascii="TH SarabunPSK" w:eastAsia="Times New Roman" w:hAnsi="TH SarabunPSK" w:cs="TH SarabunPSK"/>
           <w:color w:val="000000"/>
           <w:sz w:val="32"/>
           <w:szCs w:val="32"/>
@@ -3268,9 +3267,6 @@
           <w:ilvl w:val="2"/>
           <w:numId w:val="2"/>
         </w:numPr>
-        <w:rPr>
-          <w:rFonts w:hint="cs"/>
-        </w:rPr>
       </w:pPr>
       <w:r>
         <w:rPr>
@@ -3285,7 +3281,7 @@
         <w:spacing w:before="240" w:after="240" w:line="240" w:lineRule="auto"/>
         <w:ind w:firstLine="720"/>
         <w:rPr>
-          <w:rFonts w:ascii="TH SarabunPSK" w:eastAsia="Times New Roman" w:hAnsi="TH SarabunPSK" w:cs="TH SarabunPSK" w:hint="cs"/>
+          <w:rFonts w:ascii="TH SarabunPSK" w:eastAsia="Times New Roman" w:hAnsi="TH SarabunPSK" w:cs="TH SarabunPSK"/>
           <w:sz w:val="32"/>
           <w:szCs w:val="32"/>
         </w:rPr>
@@ -3394,7 +3390,7 @@
         <w:spacing w:before="240" w:after="240" w:line="240" w:lineRule="auto"/>
         <w:ind w:firstLine="720"/>
         <w:rPr>
-          <w:rFonts w:ascii="TH SarabunPSK" w:eastAsia="Times New Roman" w:hAnsi="TH SarabunPSK" w:cs="TH SarabunPSK" w:hint="cs"/>
+          <w:rFonts w:ascii="TH SarabunPSK" w:eastAsia="Times New Roman" w:hAnsi="TH SarabunPSK" w:cs="TH SarabunPSK"/>
           <w:sz w:val="32"/>
           <w:szCs w:val="32"/>
         </w:rPr>
@@ -3445,7 +3441,7 @@
         <w:spacing w:before="240" w:after="240" w:line="240" w:lineRule="auto"/>
         <w:ind w:firstLine="720"/>
         <w:rPr>
-          <w:rFonts w:ascii="TH SarabunPSK" w:eastAsia="Times New Roman" w:hAnsi="TH SarabunPSK" w:cs="TH SarabunPSK" w:hint="cs"/>
+          <w:rFonts w:ascii="TH SarabunPSK" w:eastAsia="Times New Roman" w:hAnsi="TH SarabunPSK" w:cs="TH SarabunPSK"/>
           <w:sz w:val="32"/>
           <w:szCs w:val="32"/>
         </w:rPr>
@@ -3477,7 +3473,7 @@
         <w:spacing w:before="240" w:after="240" w:line="240" w:lineRule="auto"/>
         <w:ind w:firstLine="720"/>
         <w:rPr>
-          <w:rFonts w:ascii="TH SarabunPSK" w:eastAsia="Times New Roman" w:hAnsi="TH SarabunPSK" w:cs="TH SarabunPSK" w:hint="cs"/>
+          <w:rFonts w:ascii="TH SarabunPSK" w:eastAsia="Times New Roman" w:hAnsi="TH SarabunPSK" w:cs="TH SarabunPSK"/>
           <w:sz w:val="32"/>
           <w:szCs w:val="32"/>
         </w:rPr>
@@ -3516,9 +3512,6 @@
     <w:p>
       <w:pPr>
         <w:pStyle w:val="SubTopic1"/>
-        <w:rPr>
-          <w:rFonts w:hint="cs"/>
-        </w:rPr>
       </w:pPr>
       <w:r>
         <w:rPr>
@@ -3532,7 +3525,7 @@
         <w:spacing w:before="240" w:after="240" w:line="240" w:lineRule="auto"/>
         <w:ind w:firstLine="720"/>
         <w:rPr>
-          <w:rFonts w:ascii="TH SarabunPSK" w:eastAsia="Times New Roman" w:hAnsi="TH SarabunPSK" w:cs="TH SarabunPSK" w:hint="cs"/>
+          <w:rFonts w:ascii="TH SarabunPSK" w:eastAsia="Times New Roman" w:hAnsi="TH SarabunPSK" w:cs="TH SarabunPSK"/>
           <w:sz w:val="32"/>
           <w:szCs w:val="32"/>
         </w:rPr>
@@ -3581,7 +3574,7 @@
         <w:spacing w:before="240" w:after="240" w:line="240" w:lineRule="auto"/>
         <w:ind w:firstLine="720"/>
         <w:rPr>
-          <w:rFonts w:ascii="TH SarabunPSK" w:eastAsia="Times New Roman" w:hAnsi="TH SarabunPSK" w:cs="TH SarabunPSK" w:hint="cs"/>
+          <w:rFonts w:ascii="TH SarabunPSK" w:eastAsia="Times New Roman" w:hAnsi="TH SarabunPSK" w:cs="TH SarabunPSK"/>
           <w:sz w:val="32"/>
           <w:szCs w:val="32"/>
         </w:rPr>
@@ -3668,7 +3661,7 @@
         <w:spacing w:before="240" w:after="240" w:line="240" w:lineRule="auto"/>
         <w:ind w:firstLine="720"/>
         <w:rPr>
-          <w:rFonts w:ascii="TH SarabunPSK" w:eastAsia="Times New Roman" w:hAnsi="TH SarabunPSK" w:cs="TH SarabunPSK" w:hint="cs"/>
+          <w:rFonts w:ascii="TH SarabunPSK" w:eastAsia="Times New Roman" w:hAnsi="TH SarabunPSK" w:cs="TH SarabunPSK"/>
           <w:sz w:val="32"/>
           <w:szCs w:val="32"/>
         </w:rPr>
@@ -3729,9 +3722,6 @@
           <w:ilvl w:val="2"/>
           <w:numId w:val="2"/>
         </w:numPr>
-        <w:rPr>
-          <w:rFonts w:hint="cs"/>
-        </w:rPr>
       </w:pPr>
       <w:r>
         <w:rPr>
@@ -3752,7 +3742,7 @@
         <w:spacing w:before="240" w:after="240" w:line="240" w:lineRule="auto"/>
         <w:ind w:firstLine="720"/>
         <w:rPr>
-          <w:rFonts w:ascii="TH SarabunPSK" w:eastAsia="Times New Roman" w:hAnsi="TH SarabunPSK" w:cs="TH SarabunPSK" w:hint="cs"/>
+          <w:rFonts w:ascii="TH SarabunPSK" w:eastAsia="Times New Roman" w:hAnsi="TH SarabunPSK" w:cs="TH SarabunPSK"/>
           <w:sz w:val="32"/>
           <w:szCs w:val="32"/>
         </w:rPr>
@@ -3774,7 +3764,7 @@
         <w:spacing w:before="240" w:after="240" w:line="240" w:lineRule="auto"/>
         <w:ind w:firstLine="720"/>
         <w:rPr>
-          <w:rFonts w:ascii="TH SarabunPSK" w:eastAsia="Times New Roman" w:hAnsi="TH SarabunPSK" w:cs="TH SarabunPSK" w:hint="cs"/>
+          <w:rFonts w:ascii="TH SarabunPSK" w:eastAsia="Times New Roman" w:hAnsi="TH SarabunPSK" w:cs="TH SarabunPSK"/>
           <w:sz w:val="32"/>
           <w:szCs w:val="32"/>
         </w:rPr>
@@ -3871,7 +3861,7 @@
         <w:spacing w:before="240" w:after="240" w:line="240" w:lineRule="auto"/>
         <w:ind w:firstLine="720"/>
         <w:rPr>
-          <w:rFonts w:ascii="TH SarabunPSK" w:eastAsia="Times New Roman" w:hAnsi="TH SarabunPSK" w:cs="TH SarabunPSK" w:hint="cs"/>
+          <w:rFonts w:ascii="TH SarabunPSK" w:eastAsia="Times New Roman" w:hAnsi="TH SarabunPSK" w:cs="TH SarabunPSK"/>
           <w:sz w:val="32"/>
           <w:szCs w:val="32"/>
         </w:rPr>
@@ -3895,7 +3885,7 @@
         <w:spacing w:before="240" w:after="240" w:line="240" w:lineRule="auto"/>
         <w:ind w:firstLine="720"/>
         <w:rPr>
-          <w:rFonts w:ascii="TH SarabunPSK" w:eastAsia="Times New Roman" w:hAnsi="TH SarabunPSK" w:cs="TH SarabunPSK" w:hint="cs"/>
+          <w:rFonts w:ascii="TH SarabunPSK" w:eastAsia="Times New Roman" w:hAnsi="TH SarabunPSK" w:cs="TH SarabunPSK"/>
           <w:sz w:val="32"/>
           <w:szCs w:val="32"/>
         </w:rPr>
@@ -3974,7 +3964,7 @@
         <w:spacing w:before="240" w:after="240" w:line="240" w:lineRule="auto"/>
         <w:ind w:firstLine="720"/>
         <w:rPr>
-          <w:rFonts w:ascii="TH SarabunPSK" w:eastAsia="Times New Roman" w:hAnsi="TH SarabunPSK" w:cs="TH SarabunPSK" w:hint="cs"/>
+          <w:rFonts w:ascii="TH SarabunPSK" w:eastAsia="Times New Roman" w:hAnsi="TH SarabunPSK" w:cs="TH SarabunPSK"/>
           <w:sz w:val="32"/>
           <w:szCs w:val="32"/>
         </w:rPr>
@@ -4113,7 +4103,7 @@
         <w:spacing w:before="240" w:after="240" w:line="240" w:lineRule="auto"/>
         <w:ind w:firstLine="720"/>
         <w:rPr>
-          <w:rFonts w:ascii="TH SarabunPSK" w:eastAsia="Times New Roman" w:hAnsi="TH SarabunPSK" w:cs="TH SarabunPSK" w:hint="cs"/>
+          <w:rFonts w:ascii="TH SarabunPSK" w:eastAsia="Times New Roman" w:hAnsi="TH SarabunPSK" w:cs="TH SarabunPSK"/>
           <w:sz w:val="32"/>
           <w:szCs w:val="32"/>
         </w:rPr>
@@ -4153,7 +4143,7 @@
         <w:spacing w:before="240" w:after="240" w:line="240" w:lineRule="auto"/>
         <w:ind w:firstLine="720"/>
         <w:rPr>
-          <w:rFonts w:ascii="TH SarabunPSK" w:eastAsia="Times New Roman" w:hAnsi="TH SarabunPSK" w:cs="TH SarabunPSK" w:hint="cs"/>
+          <w:rFonts w:ascii="TH SarabunPSK" w:eastAsia="Times New Roman" w:hAnsi="TH SarabunPSK" w:cs="TH SarabunPSK"/>
           <w:sz w:val="32"/>
           <w:szCs w:val="32"/>
         </w:rPr>
@@ -4253,7 +4243,7 @@
         <w:spacing w:before="240" w:after="240" w:line="240" w:lineRule="auto"/>
         <w:ind w:firstLine="720"/>
         <w:rPr>
-          <w:rFonts w:ascii="TH SarabunPSK" w:eastAsia="Times New Roman" w:hAnsi="TH SarabunPSK" w:cs="TH SarabunPSK" w:hint="cs"/>
+          <w:rFonts w:ascii="TH SarabunPSK" w:eastAsia="Times New Roman" w:hAnsi="TH SarabunPSK" w:cs="TH SarabunPSK"/>
           <w:sz w:val="32"/>
           <w:szCs w:val="32"/>
         </w:rPr>
@@ -4321,9 +4311,6 @@
     <w:p>
       <w:pPr>
         <w:pStyle w:val="SubTopic1"/>
-        <w:rPr>
-          <w:rFonts w:hint="cs"/>
-        </w:rPr>
       </w:pPr>
       <w:r>
         <w:rPr>
@@ -4337,7 +4324,7 @@
         <w:spacing w:before="240" w:after="240" w:line="240" w:lineRule="auto"/>
         <w:ind w:firstLine="720"/>
         <w:rPr>
-          <w:rFonts w:ascii="TH SarabunPSK" w:eastAsia="Times New Roman" w:hAnsi="TH SarabunPSK" w:cs="TH SarabunPSK" w:hint="cs"/>
+          <w:rFonts w:ascii="TH SarabunPSK" w:eastAsia="Times New Roman" w:hAnsi="TH SarabunPSK" w:cs="TH SarabunPSK"/>
           <w:sz w:val="32"/>
           <w:szCs w:val="32"/>
         </w:rPr>
@@ -4453,7 +4440,7 @@
         <w:spacing w:before="240" w:after="240" w:line="240" w:lineRule="auto"/>
         <w:ind w:firstLine="720"/>
         <w:rPr>
-          <w:rFonts w:ascii="TH SarabunPSK" w:eastAsia="Times New Roman" w:hAnsi="TH SarabunPSK" w:cs="TH SarabunPSK" w:hint="cs"/>
+          <w:rFonts w:ascii="TH SarabunPSK" w:eastAsia="Times New Roman" w:hAnsi="TH SarabunPSK" w:cs="TH SarabunPSK"/>
           <w:sz w:val="32"/>
           <w:szCs w:val="32"/>
         </w:rPr>
@@ -4564,9 +4551,6 @@
           <w:ilvl w:val="2"/>
           <w:numId w:val="2"/>
         </w:numPr>
-        <w:rPr>
-          <w:rFonts w:hint="cs"/>
-        </w:rPr>
       </w:pPr>
       <w:r>
         <w:rPr>
@@ -4580,7 +4564,7 @@
         <w:spacing w:before="240" w:after="240" w:line="240" w:lineRule="auto"/>
         <w:ind w:firstLine="720"/>
         <w:rPr>
-          <w:rFonts w:ascii="TH SarabunPSK" w:eastAsia="Times New Roman" w:hAnsi="TH SarabunPSK" w:cs="TH SarabunPSK" w:hint="cs"/>
+          <w:rFonts w:ascii="TH SarabunPSK" w:eastAsia="Times New Roman" w:hAnsi="TH SarabunPSK" w:cs="TH SarabunPSK"/>
           <w:sz w:val="32"/>
           <w:szCs w:val="32"/>
         </w:rPr>
@@ -4695,7 +4679,7 @@
         <w:spacing w:before="240" w:after="240" w:line="240" w:lineRule="auto"/>
         <w:jc w:val="center"/>
         <w:rPr>
-          <w:rFonts w:ascii="TH SarabunPSK" w:eastAsia="Times New Roman" w:hAnsi="TH SarabunPSK" w:cs="TH SarabunPSK" w:hint="cs"/>
+          <w:rFonts w:ascii="TH SarabunPSK" w:eastAsia="Times New Roman" w:hAnsi="TH SarabunPSK" w:cs="TH SarabunPSK"/>
           <w:sz w:val="32"/>
           <w:szCs w:val="32"/>
         </w:rPr>
@@ -4765,7 +4749,7 @@
         <w:ind w:firstLine="720"/>
         <w:jc w:val="center"/>
         <w:rPr>
-          <w:rFonts w:ascii="TH SarabunPSK" w:eastAsia="Times New Roman" w:hAnsi="TH SarabunPSK" w:cs="TH SarabunPSK" w:hint="cs"/>
+          <w:rFonts w:ascii="TH SarabunPSK" w:eastAsia="Times New Roman" w:hAnsi="TH SarabunPSK" w:cs="TH SarabunPSK"/>
           <w:sz w:val="32"/>
           <w:szCs w:val="32"/>
         </w:rPr>
@@ -4782,12 +4766,21 @@
       </w:r>
       <w:r>
         <w:rPr>
-          <w:rFonts w:ascii="TH SarabunPSK" w:eastAsia="Times New Roman" w:hAnsi="TH SarabunPSK" w:cs="TH SarabunPSK" w:hint="cs"/>
-          <w:color w:val="000000"/>
-          <w:sz w:val="32"/>
-          <w:szCs w:val="32"/>
-        </w:rPr>
-        <w:t xml:space="preserve">2.2 </w:t>
+          <w:rFonts w:ascii="TH SarabunPSK" w:eastAsia="Times New Roman" w:hAnsi="TH SarabunPSK" w:cs="TH SarabunPSK"/>
+          <w:color w:val="000000"/>
+          <w:sz w:val="32"/>
+          <w:szCs w:val="32"/>
+        </w:rPr>
+        <w:t>3</w:t>
+      </w:r>
+      <w:r>
+        <w:rPr>
+          <w:rFonts w:ascii="TH SarabunPSK" w:eastAsia="Times New Roman" w:hAnsi="TH SarabunPSK" w:cs="TH SarabunPSK" w:hint="cs"/>
+          <w:color w:val="000000"/>
+          <w:sz w:val="32"/>
+          <w:szCs w:val="32"/>
+        </w:rPr>
+        <w:t xml:space="preserve">.2 </w:t>
       </w:r>
       <w:r>
         <w:rPr>
@@ -4814,7 +4807,7 @@
         <w:spacing w:before="240" w:after="240" w:line="240" w:lineRule="auto"/>
         <w:ind w:firstLine="720"/>
         <w:rPr>
-          <w:rFonts w:ascii="TH SarabunPSK" w:eastAsia="Times New Roman" w:hAnsi="TH SarabunPSK" w:cs="TH SarabunPSK" w:hint="cs"/>
+          <w:rFonts w:ascii="TH SarabunPSK" w:eastAsia="Times New Roman" w:hAnsi="TH SarabunPSK" w:cs="TH SarabunPSK"/>
           <w:sz w:val="32"/>
           <w:szCs w:val="32"/>
         </w:rPr>
@@ -4836,7 +4829,7 @@
         <w:spacing w:before="240" w:after="240" w:line="240" w:lineRule="auto"/>
         <w:ind w:firstLine="720"/>
         <w:rPr>
-          <w:rFonts w:ascii="TH SarabunPSK" w:eastAsia="Times New Roman" w:hAnsi="TH SarabunPSK" w:cs="TH SarabunPSK" w:hint="cs"/>
+          <w:rFonts w:ascii="TH SarabunPSK" w:eastAsia="Times New Roman" w:hAnsi="TH SarabunPSK" w:cs="TH SarabunPSK"/>
           <w:sz w:val="32"/>
           <w:szCs w:val="32"/>
         </w:rPr>
@@ -4943,7 +4936,7 @@
         <w:spacing w:before="240" w:after="240" w:line="240" w:lineRule="auto"/>
         <w:ind w:firstLine="720"/>
         <w:rPr>
-          <w:rFonts w:ascii="TH SarabunPSK" w:eastAsia="Times New Roman" w:hAnsi="TH SarabunPSK" w:cs="TH SarabunPSK" w:hint="cs"/>
+          <w:rFonts w:ascii="TH SarabunPSK" w:eastAsia="Times New Roman" w:hAnsi="TH SarabunPSK" w:cs="TH SarabunPSK"/>
           <w:sz w:val="32"/>
           <w:szCs w:val="32"/>
         </w:rPr>
@@ -5021,7 +5014,7 @@
         <w:spacing w:before="240" w:after="240" w:line="240" w:lineRule="auto"/>
         <w:ind w:firstLine="720"/>
         <w:rPr>
-          <w:rFonts w:ascii="TH SarabunPSK" w:eastAsia="Times New Roman" w:hAnsi="TH SarabunPSK" w:cs="TH SarabunPSK" w:hint="cs"/>
+          <w:rFonts w:ascii="TH SarabunPSK" w:eastAsia="Times New Roman" w:hAnsi="TH SarabunPSK" w:cs="TH SarabunPSK"/>
           <w:sz w:val="32"/>
           <w:szCs w:val="32"/>
         </w:rPr>
@@ -5042,7 +5035,7 @@
       <w:pPr>
         <w:spacing w:before="240" w:after="240" w:line="240" w:lineRule="auto"/>
         <w:rPr>
-          <w:rFonts w:ascii="TH SarabunPSK" w:eastAsia="Times New Roman" w:hAnsi="TH SarabunPSK" w:cs="TH SarabunPSK" w:hint="cs"/>
+          <w:rFonts w:ascii="TH SarabunPSK" w:eastAsia="Times New Roman" w:hAnsi="TH SarabunPSK" w:cs="TH SarabunPSK"/>
           <w:sz w:val="32"/>
           <w:szCs w:val="32"/>
         </w:rPr>
@@ -5156,7 +5149,7 @@
       <w:pPr>
         <w:spacing w:before="240" w:after="240" w:line="240" w:lineRule="auto"/>
         <w:rPr>
-          <w:rFonts w:ascii="TH SarabunPSK" w:eastAsia="Times New Roman" w:hAnsi="TH SarabunPSK" w:cs="TH SarabunPSK" w:hint="cs"/>
+          <w:rFonts w:ascii="TH SarabunPSK" w:eastAsia="Times New Roman" w:hAnsi="TH SarabunPSK" w:cs="TH SarabunPSK"/>
           <w:sz w:val="32"/>
           <w:szCs w:val="32"/>
         </w:rPr>
@@ -5203,9 +5196,6 @@
     <w:p>
       <w:pPr>
         <w:pStyle w:val="SubTopic1"/>
-        <w:rPr>
-          <w:rFonts w:hint="cs"/>
-        </w:rPr>
       </w:pPr>
       <w:r>
         <w:rPr>
@@ -5219,7 +5209,7 @@
         <w:spacing w:before="240" w:after="240" w:line="240" w:lineRule="auto"/>
         <w:ind w:firstLine="720"/>
         <w:rPr>
-          <w:rFonts w:ascii="TH SarabunPSK" w:eastAsia="Times New Roman" w:hAnsi="TH SarabunPSK" w:cs="TH SarabunPSK" w:hint="cs"/>
+          <w:rFonts w:ascii="TH SarabunPSK" w:eastAsia="Times New Roman" w:hAnsi="TH SarabunPSK" w:cs="TH SarabunPSK"/>
           <w:sz w:val="32"/>
           <w:szCs w:val="32"/>
         </w:rPr>
@@ -5297,7 +5287,7 @@
         <w:spacing w:before="240" w:after="240" w:line="240" w:lineRule="auto"/>
         <w:ind w:firstLine="720"/>
         <w:rPr>
-          <w:rFonts w:ascii="TH SarabunPSK" w:eastAsia="Times New Roman" w:hAnsi="TH SarabunPSK" w:cs="TH SarabunPSK" w:hint="cs"/>
+          <w:rFonts w:ascii="TH SarabunPSK" w:eastAsia="Times New Roman" w:hAnsi="TH SarabunPSK" w:cs="TH SarabunPSK"/>
           <w:sz w:val="32"/>
           <w:szCs w:val="32"/>
         </w:rPr>
@@ -5452,20 +5442,17 @@
     <w:p>
       <w:pPr>
         <w:pStyle w:val="SubTopic1"/>
+      </w:pPr>
+      <w:r>
         <w:rPr>
           <w:rFonts w:hint="cs"/>
-        </w:rPr>
-      </w:pPr>
+          <w:cs/>
+        </w:rPr>
+        <w:t xml:space="preserve">ประเภทของ </w:t>
+      </w:r>
       <w:r>
         <w:rPr>
           <w:rFonts w:hint="cs"/>
-          <w:cs/>
-        </w:rPr>
-        <w:t xml:space="preserve">ประเภทของ </w:t>
-      </w:r>
-      <w:r>
-        <w:rPr>
-          <w:rFonts w:hint="cs"/>
         </w:rPr>
         <w:t>Wallet</w:t>
       </w:r>
@@ -5474,7 +5461,7 @@
       <w:pPr>
         <w:spacing w:before="240" w:after="240" w:line="240" w:lineRule="auto"/>
         <w:rPr>
-          <w:rFonts w:ascii="TH SarabunPSK" w:eastAsia="Times New Roman" w:hAnsi="TH SarabunPSK" w:cs="TH SarabunPSK" w:hint="cs"/>
+          <w:rFonts w:ascii="TH SarabunPSK" w:eastAsia="Times New Roman" w:hAnsi="TH SarabunPSK" w:cs="TH SarabunPSK"/>
           <w:sz w:val="32"/>
           <w:szCs w:val="32"/>
         </w:rPr>
@@ -5546,7 +5533,7 @@
         </w:numPr>
         <w:spacing w:before="240" w:after="240" w:line="240" w:lineRule="auto"/>
         <w:rPr>
-          <w:rFonts w:ascii="TH SarabunPSK" w:eastAsia="Times New Roman" w:hAnsi="TH SarabunPSK" w:cs="TH SarabunPSK" w:hint="cs"/>
+          <w:rFonts w:ascii="TH SarabunPSK" w:eastAsia="Times New Roman" w:hAnsi="TH SarabunPSK" w:cs="TH SarabunPSK"/>
           <w:sz w:val="32"/>
           <w:szCs w:val="32"/>
         </w:rPr>
@@ -5652,7 +5639,7 @@
         <w:spacing w:before="240" w:after="240" w:line="240" w:lineRule="auto"/>
         <w:ind w:firstLine="720"/>
         <w:rPr>
-          <w:rFonts w:ascii="TH SarabunPSK" w:eastAsia="Times New Roman" w:hAnsi="TH SarabunPSK" w:cs="TH SarabunPSK" w:hint="cs"/>
+          <w:rFonts w:ascii="TH SarabunPSK" w:eastAsia="Times New Roman" w:hAnsi="TH SarabunPSK" w:cs="TH SarabunPSK"/>
           <w:sz w:val="32"/>
           <w:szCs w:val="32"/>
         </w:rPr>
@@ -5754,7 +5741,7 @@
         </w:numPr>
         <w:spacing w:before="240" w:after="240" w:line="240" w:lineRule="auto"/>
         <w:rPr>
-          <w:rFonts w:ascii="TH SarabunPSK" w:eastAsia="Times New Roman" w:hAnsi="TH SarabunPSK" w:cs="TH SarabunPSK" w:hint="cs"/>
+          <w:rFonts w:ascii="TH SarabunPSK" w:eastAsia="Times New Roman" w:hAnsi="TH SarabunPSK" w:cs="TH SarabunPSK"/>
           <w:sz w:val="32"/>
           <w:szCs w:val="32"/>
         </w:rPr>
@@ -5822,7 +5809,7 @@
         <w:spacing w:before="240" w:after="240" w:line="240" w:lineRule="auto"/>
         <w:ind w:firstLine="720"/>
         <w:rPr>
-          <w:rFonts w:ascii="TH SarabunPSK" w:eastAsia="Times New Roman" w:hAnsi="TH SarabunPSK" w:cs="TH SarabunPSK" w:hint="cs"/>
+          <w:rFonts w:ascii="TH SarabunPSK" w:eastAsia="Times New Roman" w:hAnsi="TH SarabunPSK" w:cs="TH SarabunPSK"/>
           <w:sz w:val="32"/>
           <w:szCs w:val="32"/>
         </w:rPr>
@@ -6013,7 +6000,7 @@
         <w:spacing w:before="240" w:after="240" w:line="240" w:lineRule="auto"/>
         <w:ind w:firstLine="720"/>
         <w:rPr>
-          <w:rFonts w:ascii="TH SarabunPSK" w:eastAsia="Times New Roman" w:hAnsi="TH SarabunPSK" w:cs="TH SarabunPSK" w:hint="cs"/>
+          <w:rFonts w:ascii="TH SarabunPSK" w:eastAsia="Times New Roman" w:hAnsi="TH SarabunPSK" w:cs="TH SarabunPSK"/>
           <w:sz w:val="32"/>
           <w:szCs w:val="32"/>
         </w:rPr>
@@ -6129,7 +6116,7 @@
         <w:spacing w:before="240" w:after="240" w:line="240" w:lineRule="auto"/>
         <w:ind w:firstLine="720"/>
         <w:rPr>
-          <w:rFonts w:ascii="TH SarabunPSK" w:eastAsia="Times New Roman" w:hAnsi="TH SarabunPSK" w:cs="TH SarabunPSK" w:hint="cs"/>
+          <w:rFonts w:ascii="TH SarabunPSK" w:eastAsia="Times New Roman" w:hAnsi="TH SarabunPSK" w:cs="TH SarabunPSK"/>
           <w:sz w:val="32"/>
           <w:szCs w:val="32"/>
         </w:rPr>
@@ -6243,14 +6230,11 @@
     <w:p>
       <w:pPr>
         <w:pStyle w:val="SubTopic1"/>
+      </w:pPr>
+      <w:r>
         <w:rPr>
           <w:rFonts w:hint="cs"/>
         </w:rPr>
-      </w:pPr>
-      <w:r>
-        <w:rPr>
-          <w:rFonts w:hint="cs"/>
-        </w:rPr>
         <w:t>Hardware Wallet</w:t>
       </w:r>
     </w:p>
@@ -6258,7 +6242,7 @@
       <w:pPr>
         <w:spacing w:after="0" w:line="240" w:lineRule="auto"/>
         <w:rPr>
-          <w:rFonts w:ascii="TH SarabunPSK" w:eastAsia="Times New Roman" w:hAnsi="TH SarabunPSK" w:cs="TH SarabunPSK" w:hint="cs"/>
+          <w:rFonts w:ascii="TH SarabunPSK" w:eastAsia="Times New Roman" w:hAnsi="TH SarabunPSK" w:cs="TH SarabunPSK"/>
           <w:sz w:val="32"/>
           <w:szCs w:val="32"/>
         </w:rPr>
@@ -6428,7 +6412,7 @@
         <w:ind w:left="1440"/>
         <w:textAlignment w:val="baseline"/>
         <w:rPr>
-          <w:rFonts w:ascii="TH SarabunPSK" w:eastAsia="Times New Roman" w:hAnsi="TH SarabunPSK" w:cs="TH SarabunPSK" w:hint="cs"/>
+          <w:rFonts w:ascii="TH SarabunPSK" w:eastAsia="Times New Roman" w:hAnsi="TH SarabunPSK" w:cs="TH SarabunPSK"/>
           <w:color w:val="000000"/>
           <w:sz w:val="32"/>
           <w:szCs w:val="32"/>
@@ -6455,7 +6439,7 @@
         <w:ind w:left="1440"/>
         <w:textAlignment w:val="baseline"/>
         <w:rPr>
-          <w:rFonts w:ascii="TH SarabunPSK" w:eastAsia="Times New Roman" w:hAnsi="TH SarabunPSK" w:cs="TH SarabunPSK" w:hint="cs"/>
+          <w:rFonts w:ascii="TH SarabunPSK" w:eastAsia="Times New Roman" w:hAnsi="TH SarabunPSK" w:cs="TH SarabunPSK"/>
           <w:color w:val="000000"/>
           <w:sz w:val="32"/>
           <w:szCs w:val="32"/>
@@ -6482,7 +6466,7 @@
         <w:ind w:left="1440"/>
         <w:textAlignment w:val="baseline"/>
         <w:rPr>
-          <w:rFonts w:ascii="TH SarabunPSK" w:eastAsia="Times New Roman" w:hAnsi="TH SarabunPSK" w:cs="TH SarabunPSK" w:hint="cs"/>
+          <w:rFonts w:ascii="TH SarabunPSK" w:eastAsia="Times New Roman" w:hAnsi="TH SarabunPSK" w:cs="TH SarabunPSK"/>
           <w:color w:val="000000"/>
           <w:sz w:val="32"/>
           <w:szCs w:val="32"/>
@@ -6528,7 +6512,7 @@
         <w:ind w:left="1440"/>
         <w:textAlignment w:val="baseline"/>
         <w:rPr>
-          <w:rFonts w:ascii="TH SarabunPSK" w:eastAsia="Times New Roman" w:hAnsi="TH SarabunPSK" w:cs="TH SarabunPSK" w:hint="cs"/>
+          <w:rFonts w:ascii="TH SarabunPSK" w:eastAsia="Times New Roman" w:hAnsi="TH SarabunPSK" w:cs="TH SarabunPSK"/>
           <w:color w:val="000000"/>
           <w:sz w:val="32"/>
           <w:szCs w:val="32"/>
@@ -6568,7 +6552,7 @@
       <w:pPr>
         <w:spacing w:after="0" w:line="240" w:lineRule="auto"/>
         <w:rPr>
-          <w:rFonts w:ascii="TH SarabunPSK" w:eastAsia="Times New Roman" w:hAnsi="TH SarabunPSK" w:cs="TH SarabunPSK" w:hint="cs"/>
+          <w:rFonts w:ascii="TH SarabunPSK" w:eastAsia="Times New Roman" w:hAnsi="TH SarabunPSK" w:cs="TH SarabunPSK"/>
           <w:sz w:val="32"/>
           <w:szCs w:val="32"/>
         </w:rPr>
@@ -6799,9 +6783,6 @@
     <w:p>
       <w:pPr>
         <w:pStyle w:val="SubTopic1"/>
-        <w:rPr>
-          <w:rFonts w:hint="cs"/>
-        </w:rPr>
       </w:pPr>
       <w:r>
         <w:rPr>
@@ -6815,7 +6796,7 @@
       <w:pPr>
         <w:spacing w:after="0" w:line="240" w:lineRule="auto"/>
         <w:rPr>
-          <w:rFonts w:ascii="TH SarabunPSK" w:eastAsia="Times New Roman" w:hAnsi="TH SarabunPSK" w:cs="TH SarabunPSK" w:hint="cs"/>
+          <w:rFonts w:ascii="TH SarabunPSK" w:eastAsia="Times New Roman" w:hAnsi="TH SarabunPSK" w:cs="TH SarabunPSK"/>
           <w:sz w:val="32"/>
           <w:szCs w:val="32"/>
         </w:rPr>
@@ -6948,7 +6929,7 @@
       <w:pPr>
         <w:spacing w:after="0" w:line="240" w:lineRule="auto"/>
         <w:rPr>
-          <w:rFonts w:ascii="TH SarabunPSK" w:eastAsia="Times New Roman" w:hAnsi="TH SarabunPSK" w:cs="TH SarabunPSK" w:hint="cs"/>
+          <w:rFonts w:ascii="TH SarabunPSK" w:eastAsia="Times New Roman" w:hAnsi="TH SarabunPSK" w:cs="TH SarabunPSK"/>
           <w:sz w:val="32"/>
           <w:szCs w:val="32"/>
         </w:rPr>
@@ -6961,26 +6942,23 @@
           <w:ilvl w:val="2"/>
           <w:numId w:val="2"/>
         </w:numPr>
+      </w:pPr>
+      <w:r>
         <w:rPr>
           <w:rFonts w:hint="cs"/>
-        </w:rPr>
-      </w:pPr>
+          <w:cs/>
+        </w:rPr>
+        <w:t xml:space="preserve">การพัฒนา </w:t>
+      </w:r>
       <w:r>
         <w:rPr>
           <w:rFonts w:hint="cs"/>
-          <w:cs/>
-        </w:rPr>
-        <w:t xml:space="preserve">การพัฒนา </w:t>
+        </w:rPr>
+        <w:t xml:space="preserve">Web Application </w:t>
       </w:r>
       <w:r>
         <w:rPr>
           <w:rFonts w:hint="cs"/>
-        </w:rPr>
-        <w:t xml:space="preserve">Web Application </w:t>
-      </w:r>
-      <w:r>
-        <w:rPr>
-          <w:rFonts w:hint="cs"/>
           <w:cs/>
         </w:rPr>
         <w:t>ในปัจจุบัน</w:t>
@@ -6990,7 +6968,7 @@
       <w:pPr>
         <w:spacing w:after="0" w:line="240" w:lineRule="auto"/>
         <w:rPr>
-          <w:rFonts w:ascii="TH SarabunPSK" w:eastAsia="Times New Roman" w:hAnsi="TH SarabunPSK" w:cs="TH SarabunPSK" w:hint="cs"/>
+          <w:rFonts w:ascii="TH SarabunPSK" w:eastAsia="Times New Roman" w:hAnsi="TH SarabunPSK" w:cs="TH SarabunPSK"/>
           <w:sz w:val="32"/>
           <w:szCs w:val="32"/>
         </w:rPr>
@@ -7133,7 +7111,7 @@
       <w:pPr>
         <w:spacing w:after="0" w:line="240" w:lineRule="auto"/>
         <w:rPr>
-          <w:rFonts w:ascii="TH SarabunPSK" w:eastAsia="Times New Roman" w:hAnsi="TH SarabunPSK" w:cs="TH SarabunPSK" w:hint="cs"/>
+          <w:rFonts w:ascii="TH SarabunPSK" w:eastAsia="Times New Roman" w:hAnsi="TH SarabunPSK" w:cs="TH SarabunPSK"/>
           <w:sz w:val="32"/>
           <w:szCs w:val="32"/>
         </w:rPr>
@@ -7257,7 +7235,7 @@
       <w:pPr>
         <w:spacing w:after="0" w:line="240" w:lineRule="auto"/>
         <w:rPr>
-          <w:rFonts w:ascii="TH SarabunPSK" w:eastAsia="Times New Roman" w:hAnsi="TH SarabunPSK" w:cs="TH SarabunPSK" w:hint="cs"/>
+          <w:rFonts w:ascii="TH SarabunPSK" w:eastAsia="Times New Roman" w:hAnsi="TH SarabunPSK" w:cs="TH SarabunPSK"/>
           <w:sz w:val="32"/>
           <w:szCs w:val="32"/>
         </w:rPr>
@@ -7515,7 +7493,7 @@
       <w:pPr>
         <w:spacing w:after="0" w:line="240" w:lineRule="auto"/>
         <w:rPr>
-          <w:rFonts w:ascii="TH SarabunPSK" w:eastAsia="Times New Roman" w:hAnsi="TH SarabunPSK" w:cs="TH SarabunPSK" w:hint="cs"/>
+          <w:rFonts w:ascii="TH SarabunPSK" w:eastAsia="Times New Roman" w:hAnsi="TH SarabunPSK" w:cs="TH SarabunPSK"/>
           <w:sz w:val="32"/>
           <w:szCs w:val="32"/>
         </w:rPr>
@@ -7569,7 +7547,7 @@
         <w:ind w:left="1440"/>
         <w:textAlignment w:val="baseline"/>
         <w:rPr>
-          <w:rFonts w:ascii="TH SarabunPSK" w:eastAsia="Times New Roman" w:hAnsi="TH SarabunPSK" w:cs="TH SarabunPSK" w:hint="cs"/>
+          <w:rFonts w:ascii="TH SarabunPSK" w:eastAsia="Times New Roman" w:hAnsi="TH SarabunPSK" w:cs="TH SarabunPSK"/>
           <w:color w:val="000000"/>
           <w:sz w:val="32"/>
           <w:szCs w:val="32"/>
@@ -7596,7 +7574,7 @@
         <w:ind w:left="1440"/>
         <w:textAlignment w:val="baseline"/>
         <w:rPr>
-          <w:rFonts w:ascii="TH SarabunPSK" w:eastAsia="Times New Roman" w:hAnsi="TH SarabunPSK" w:cs="TH SarabunPSK" w:hint="cs"/>
+          <w:rFonts w:ascii="TH SarabunPSK" w:eastAsia="Times New Roman" w:hAnsi="TH SarabunPSK" w:cs="TH SarabunPSK"/>
           <w:color w:val="000000"/>
           <w:sz w:val="32"/>
           <w:szCs w:val="32"/>
@@ -7623,7 +7601,7 @@
         <w:ind w:left="1440"/>
         <w:textAlignment w:val="baseline"/>
         <w:rPr>
-          <w:rFonts w:ascii="TH SarabunPSK" w:eastAsia="Times New Roman" w:hAnsi="TH SarabunPSK" w:cs="TH SarabunPSK" w:hint="cs"/>
+          <w:rFonts w:ascii="TH SarabunPSK" w:eastAsia="Times New Roman" w:hAnsi="TH SarabunPSK" w:cs="TH SarabunPSK"/>
           <w:color w:val="000000"/>
           <w:sz w:val="32"/>
           <w:szCs w:val="32"/>
@@ -7650,7 +7628,7 @@
         <w:ind w:left="1440"/>
         <w:textAlignment w:val="baseline"/>
         <w:rPr>
-          <w:rFonts w:ascii="TH SarabunPSK" w:eastAsia="Times New Roman" w:hAnsi="TH SarabunPSK" w:cs="TH SarabunPSK" w:hint="cs"/>
+          <w:rFonts w:ascii="TH SarabunPSK" w:eastAsia="Times New Roman" w:hAnsi="TH SarabunPSK" w:cs="TH SarabunPSK"/>
           <w:color w:val="000000"/>
           <w:sz w:val="32"/>
           <w:szCs w:val="32"/>
@@ -7671,7 +7649,7 @@
       <w:pPr>
         <w:spacing w:after="0" w:line="240" w:lineRule="auto"/>
         <w:rPr>
-          <w:rFonts w:ascii="TH SarabunPSK" w:eastAsia="Times New Roman" w:hAnsi="TH SarabunPSK" w:cs="TH SarabunPSK" w:hint="cs"/>
+          <w:rFonts w:ascii="TH SarabunPSK" w:eastAsia="Times New Roman" w:hAnsi="TH SarabunPSK" w:cs="TH SarabunPSK"/>
           <w:sz w:val="32"/>
           <w:szCs w:val="32"/>
         </w:rPr>
@@ -7725,7 +7703,7 @@
         <w:ind w:left="1440"/>
         <w:textAlignment w:val="baseline"/>
         <w:rPr>
-          <w:rFonts w:ascii="TH SarabunPSK" w:eastAsia="Times New Roman" w:hAnsi="TH SarabunPSK" w:cs="TH SarabunPSK" w:hint="cs"/>
+          <w:rFonts w:ascii="TH SarabunPSK" w:eastAsia="Times New Roman" w:hAnsi="TH SarabunPSK" w:cs="TH SarabunPSK"/>
           <w:color w:val="000000"/>
           <w:sz w:val="32"/>
           <w:szCs w:val="32"/>
@@ -7752,7 +7730,7 @@
         <w:ind w:left="1440"/>
         <w:textAlignment w:val="baseline"/>
         <w:rPr>
-          <w:rFonts w:ascii="TH SarabunPSK" w:eastAsia="Times New Roman" w:hAnsi="TH SarabunPSK" w:cs="TH SarabunPSK" w:hint="cs"/>
+          <w:rFonts w:ascii="TH SarabunPSK" w:eastAsia="Times New Roman" w:hAnsi="TH SarabunPSK" w:cs="TH SarabunPSK"/>
           <w:color w:val="000000"/>
           <w:sz w:val="32"/>
           <w:szCs w:val="32"/>
@@ -7798,7 +7776,7 @@
         <w:ind w:left="1440"/>
         <w:textAlignment w:val="baseline"/>
         <w:rPr>
-          <w:rFonts w:ascii="TH SarabunPSK" w:eastAsia="Times New Roman" w:hAnsi="TH SarabunPSK" w:cs="TH SarabunPSK" w:hint="cs"/>
+          <w:rFonts w:ascii="TH SarabunPSK" w:eastAsia="Times New Roman" w:hAnsi="TH SarabunPSK" w:cs="TH SarabunPSK"/>
           <w:color w:val="000000"/>
           <w:sz w:val="32"/>
           <w:szCs w:val="32"/>
@@ -7825,7 +7803,7 @@
         <w:ind w:left="1440"/>
         <w:textAlignment w:val="baseline"/>
         <w:rPr>
-          <w:rFonts w:ascii="TH SarabunPSK" w:eastAsia="Times New Roman" w:hAnsi="TH SarabunPSK" w:cs="TH SarabunPSK" w:hint="cs"/>
+          <w:rFonts w:ascii="TH SarabunPSK" w:eastAsia="Times New Roman" w:hAnsi="TH SarabunPSK" w:cs="TH SarabunPSK"/>
           <w:color w:val="000000"/>
           <w:sz w:val="32"/>
           <w:szCs w:val="32"/>
@@ -7883,7 +7861,7 @@
         <w:ind w:left="1440"/>
         <w:textAlignment w:val="baseline"/>
         <w:rPr>
-          <w:rFonts w:ascii="TH SarabunPSK" w:eastAsia="Times New Roman" w:hAnsi="TH SarabunPSK" w:cs="TH SarabunPSK" w:hint="cs"/>
+          <w:rFonts w:ascii="TH SarabunPSK" w:eastAsia="Times New Roman" w:hAnsi="TH SarabunPSK" w:cs="TH SarabunPSK"/>
           <w:color w:val="000000"/>
           <w:sz w:val="32"/>
           <w:szCs w:val="32"/>
@@ -7904,7 +7882,7 @@
       <w:pPr>
         <w:spacing w:after="240" w:line="240" w:lineRule="auto"/>
         <w:rPr>
-          <w:rFonts w:ascii="TH SarabunPSK" w:eastAsia="Times New Roman" w:hAnsi="TH SarabunPSK" w:cs="TH SarabunPSK" w:hint="cs"/>
+          <w:rFonts w:ascii="TH SarabunPSK" w:eastAsia="Times New Roman" w:hAnsi="TH SarabunPSK" w:cs="TH SarabunPSK"/>
           <w:sz w:val="32"/>
           <w:szCs w:val="32"/>
         </w:rPr>
@@ -7917,14 +7895,11 @@
           <w:ilvl w:val="2"/>
           <w:numId w:val="2"/>
         </w:numPr>
+      </w:pPr>
+      <w:r>
         <w:rPr>
           <w:rFonts w:hint="cs"/>
         </w:rPr>
-      </w:pPr>
-      <w:r>
-        <w:rPr>
-          <w:rFonts w:hint="cs"/>
-        </w:rPr>
         <w:t>React JS</w:t>
       </w:r>
     </w:p>
@@ -7932,7 +7907,7 @@
       <w:pPr>
         <w:spacing w:after="0" w:line="240" w:lineRule="auto"/>
         <w:rPr>
-          <w:rFonts w:ascii="TH SarabunPSK" w:eastAsia="Times New Roman" w:hAnsi="TH SarabunPSK" w:cs="TH SarabunPSK" w:hint="cs"/>
+          <w:rFonts w:ascii="TH SarabunPSK" w:eastAsia="Times New Roman" w:hAnsi="TH SarabunPSK" w:cs="TH SarabunPSK"/>
           <w:sz w:val="32"/>
           <w:szCs w:val="32"/>
         </w:rPr>
@@ -8093,7 +8068,7 @@
       <w:pPr>
         <w:spacing w:after="0" w:line="240" w:lineRule="auto"/>
         <w:rPr>
-          <w:rFonts w:ascii="TH SarabunPSK" w:eastAsia="Times New Roman" w:hAnsi="TH SarabunPSK" w:cs="TH SarabunPSK" w:hint="cs"/>
+          <w:rFonts w:ascii="TH SarabunPSK" w:eastAsia="Times New Roman" w:hAnsi="TH SarabunPSK" w:cs="TH SarabunPSK"/>
           <w:sz w:val="32"/>
           <w:szCs w:val="32"/>
         </w:rPr>
@@ -8148,7 +8123,7 @@
         <w:ind w:left="1440"/>
         <w:textAlignment w:val="baseline"/>
         <w:rPr>
-          <w:rFonts w:ascii="TH SarabunPSK" w:eastAsia="Times New Roman" w:hAnsi="TH SarabunPSK" w:cs="TH SarabunPSK" w:hint="cs"/>
+          <w:rFonts w:ascii="TH SarabunPSK" w:eastAsia="Times New Roman" w:hAnsi="TH SarabunPSK" w:cs="TH SarabunPSK"/>
           <w:color w:val="000000"/>
           <w:sz w:val="32"/>
           <w:szCs w:val="32"/>
@@ -8282,7 +8257,7 @@
         <w:ind w:left="1440"/>
         <w:textAlignment w:val="baseline"/>
         <w:rPr>
-          <w:rFonts w:ascii="TH SarabunPSK" w:eastAsia="Times New Roman" w:hAnsi="TH SarabunPSK" w:cs="TH SarabunPSK" w:hint="cs"/>
+          <w:rFonts w:ascii="TH SarabunPSK" w:eastAsia="Times New Roman" w:hAnsi="TH SarabunPSK" w:cs="TH SarabunPSK"/>
           <w:color w:val="000000"/>
           <w:sz w:val="32"/>
           <w:szCs w:val="32"/>
@@ -8460,7 +8435,7 @@
         <w:ind w:left="1440"/>
         <w:textAlignment w:val="baseline"/>
         <w:rPr>
-          <w:rFonts w:ascii="TH SarabunPSK" w:eastAsia="Times New Roman" w:hAnsi="TH SarabunPSK" w:cs="TH SarabunPSK" w:hint="cs"/>
+          <w:rFonts w:ascii="TH SarabunPSK" w:eastAsia="Times New Roman" w:hAnsi="TH SarabunPSK" w:cs="TH SarabunPSK"/>
           <w:color w:val="000000"/>
           <w:sz w:val="32"/>
           <w:szCs w:val="32"/>
@@ -8624,7 +8599,7 @@
         <w:spacing w:after="0" w:line="240" w:lineRule="auto"/>
         <w:ind w:firstLine="720"/>
         <w:rPr>
-          <w:rFonts w:ascii="TH SarabunPSK" w:eastAsia="Times New Roman" w:hAnsi="TH SarabunPSK" w:cs="TH SarabunPSK" w:hint="cs"/>
+          <w:rFonts w:ascii="TH SarabunPSK" w:eastAsia="Times New Roman" w:hAnsi="TH SarabunPSK" w:cs="TH SarabunPSK"/>
           <w:sz w:val="32"/>
           <w:szCs w:val="32"/>
         </w:rPr>
@@ -8726,7 +8701,7 @@
         <w:ind w:left="1440"/>
         <w:textAlignment w:val="baseline"/>
         <w:rPr>
-          <w:rFonts w:ascii="TH SarabunPSK" w:eastAsia="Times New Roman" w:hAnsi="TH SarabunPSK" w:cs="TH SarabunPSK" w:hint="cs"/>
+          <w:rFonts w:ascii="TH SarabunPSK" w:eastAsia="Times New Roman" w:hAnsi="TH SarabunPSK" w:cs="TH SarabunPSK"/>
           <w:color w:val="000000"/>
           <w:sz w:val="32"/>
           <w:szCs w:val="32"/>
@@ -8857,7 +8832,7 @@
         <w:ind w:left="1440"/>
         <w:textAlignment w:val="baseline"/>
         <w:rPr>
-          <w:rFonts w:ascii="TH SarabunPSK" w:eastAsia="Times New Roman" w:hAnsi="TH SarabunPSK" w:cs="TH SarabunPSK" w:hint="cs"/>
+          <w:rFonts w:ascii="TH SarabunPSK" w:eastAsia="Times New Roman" w:hAnsi="TH SarabunPSK" w:cs="TH SarabunPSK"/>
           <w:color w:val="000000"/>
           <w:sz w:val="32"/>
           <w:szCs w:val="32"/>
@@ -9073,7 +9048,7 @@
         <w:ind w:left="1440"/>
         <w:textAlignment w:val="baseline"/>
         <w:rPr>
-          <w:rFonts w:ascii="TH SarabunPSK" w:eastAsia="Times New Roman" w:hAnsi="TH SarabunPSK" w:cs="TH SarabunPSK" w:hint="cs"/>
+          <w:rFonts w:ascii="TH SarabunPSK" w:eastAsia="Times New Roman" w:hAnsi="TH SarabunPSK" w:cs="TH SarabunPSK"/>
           <w:color w:val="000000"/>
           <w:sz w:val="32"/>
           <w:szCs w:val="32"/>
@@ -9082,12 +9057,21 @@
       <w:proofErr w:type="spellStart"/>
       <w:r>
         <w:rPr>
-          <w:rFonts w:ascii="TH SarabunPSK" w:eastAsia="Times New Roman" w:hAnsi="TH SarabunPSK" w:cs="TH SarabunPSK" w:hint="cs"/>
-          <w:color w:val="000000"/>
-          <w:sz w:val="32"/>
-          <w:szCs w:val="32"/>
-        </w:rPr>
-        <w:t>tailwindcss</w:t>
+          <w:rFonts w:ascii="TH SarabunPSK" w:eastAsia="Times New Roman" w:hAnsi="TH SarabunPSK" w:cs="TH SarabunPSK"/>
+          <w:color w:val="000000"/>
+          <w:sz w:val="32"/>
+          <w:szCs w:val="32"/>
+        </w:rPr>
+        <w:t>T</w:t>
+      </w:r>
+      <w:r>
+        <w:rPr>
+          <w:rFonts w:ascii="TH SarabunPSK" w:eastAsia="Times New Roman" w:hAnsi="TH SarabunPSK" w:cs="TH SarabunPSK" w:hint="cs"/>
+          <w:color w:val="000000"/>
+          <w:sz w:val="32"/>
+          <w:szCs w:val="32"/>
+        </w:rPr>
+        <w:t>ailwindcss</w:t>
       </w:r>
       <w:proofErr w:type="spellEnd"/>
       <w:r>
@@ -9397,7 +9381,7 @@
         <w:jc w:val="both"/>
         <w:textAlignment w:val="baseline"/>
         <w:rPr>
-          <w:rFonts w:ascii="TH SarabunPSK" w:eastAsia="Times New Roman" w:hAnsi="TH SarabunPSK" w:cs="TH SarabunPSK" w:hint="cs"/>
+          <w:rFonts w:ascii="TH SarabunPSK" w:eastAsia="Times New Roman" w:hAnsi="TH SarabunPSK" w:cs="TH SarabunPSK"/>
           <w:sz w:val="32"/>
           <w:szCs w:val="32"/>
         </w:rPr>
@@ -9431,7 +9415,7 @@
         <w:jc w:val="both"/>
         <w:textAlignment w:val="baseline"/>
         <w:rPr>
-          <w:rFonts w:ascii="TH SarabunPSK" w:eastAsia="Times New Roman" w:hAnsi="TH SarabunPSK" w:cs="TH SarabunPSK" w:hint="cs"/>
+          <w:rFonts w:ascii="TH SarabunPSK" w:eastAsia="Times New Roman" w:hAnsi="TH SarabunPSK" w:cs="TH SarabunPSK"/>
           <w:sz w:val="32"/>
           <w:szCs w:val="32"/>
         </w:rPr>
@@ -9594,160 +9578,88 @@
         </w:rPr>
         <w:t xml:space="preserve">รูป </w:t>
       </w:r>
-      <w:r>
-        <w:fldChar w:fldCharType="begin"/>
-      </w:r>
-      <w:r>
-        <w:instrText xml:space="preserve"> STYLEREF  \s "Main Topic" </w:instrText>
-      </w:r>
-      <w:r>
-        <w:fldChar w:fldCharType="separate"/>
-      </w:r>
+      <w:fldSimple w:instr=" STYLEREF  \s &quot;Main Topic&quot; ">
+        <w:r>
+          <w:rPr>
+            <w:rFonts w:hint="cs"/>
+            <w:noProof/>
+            <w:cs/>
+          </w:rPr>
+          <w:t>10</w:t>
+        </w:r>
+      </w:fldSimple>
       <w:r>
         <w:rPr>
           <w:rFonts w:hint="cs"/>
-          <w:noProof/>
-          <w:cs/>
-        </w:rPr>
-        <w:t>10</w:t>
-      </w:r>
-      <w:r>
-        <w:rPr>
-          <w:noProof/>
-        </w:rPr>
-        <w:fldChar w:fldCharType="end"/>
-      </w:r>
+          <w:cs/>
+        </w:rPr>
+        <w:t>.</w:t>
+      </w:r>
+      <w:fldSimple w:instr=" SEQ รูป \* ARABIC \s 1 ">
+        <w:r>
+          <w:rPr>
+            <w:rFonts w:hint="cs"/>
+            <w:noProof/>
+            <w:cs/>
+          </w:rPr>
+          <w:t>1</w:t>
+        </w:r>
+      </w:fldSimple>
       <w:r>
         <w:rPr>
           <w:rFonts w:hint="cs"/>
           <w:cs/>
         </w:rPr>
+        <w:t xml:space="preserve"> ใช้ </w:t>
+      </w:r>
+      <w:r>
+        <w:t>Caption Style</w:t>
+      </w:r>
+      <w:r>
+        <w:rPr>
+          <w:rStyle w:val="ad"/>
+        </w:rPr>
+        <w:footnoteReference w:id="1"/>
+      </w:r>
+    </w:p>
+    <w:p>
+      <w:pPr>
+        <w:pStyle w:val="TableCaptionStyle"/>
+      </w:pPr>
+      <w:r>
+        <w:rPr>
+          <w:rFonts w:hint="cs"/>
+          <w:cs/>
+        </w:rPr>
+        <w:t xml:space="preserve">ตาราง </w:t>
+      </w:r>
+      <w:fldSimple w:instr=" STYLEREF  \s &quot;Main Topic&quot; ">
+        <w:r>
+          <w:rPr>
+            <w:rFonts w:hint="cs"/>
+            <w:noProof/>
+            <w:cs/>
+          </w:rPr>
+          <w:t>10</w:t>
+        </w:r>
+      </w:fldSimple>
+      <w:r>
+        <w:rPr>
+          <w:rFonts w:hint="cs"/>
+          <w:cs/>
+        </w:rPr>
         <w:t>.</w:t>
       </w:r>
-      <w:r>
-        <w:fldChar w:fldCharType="begin"/>
-      </w:r>
-      <w:r>
-        <w:instrText xml:space="preserve"> SEQ </w:instrText>
-      </w:r>
-      <w:r>
-        <w:rPr>
-          <w:rFonts w:hint="cs"/>
-          <w:cs/>
-        </w:rPr>
-        <w:instrText xml:space="preserve">รูป </w:instrText>
-      </w:r>
-      <w:r>
-        <w:instrText xml:space="preserve">\* ARABIC \s 1 </w:instrText>
-      </w:r>
-      <w:r>
-        <w:fldChar w:fldCharType="separate"/>
-      </w:r>
-      <w:r>
-        <w:rPr>
-          <w:rFonts w:hint="cs"/>
-          <w:noProof/>
-          <w:cs/>
-        </w:rPr>
-        <w:t>1</w:t>
-      </w:r>
-      <w:r>
-        <w:rPr>
-          <w:noProof/>
-        </w:rPr>
-        <w:fldChar w:fldCharType="end"/>
-      </w:r>
-      <w:r>
-        <w:rPr>
-          <w:rFonts w:hint="cs"/>
-          <w:cs/>
-        </w:rPr>
-        <w:t xml:space="preserve"> ใช้ </w:t>
-      </w:r>
-      <w:r>
-        <w:t>Caption Style</w:t>
-      </w:r>
-      <w:r>
-        <w:rPr>
-          <w:rStyle w:val="ad"/>
-        </w:rPr>
-        <w:footnoteReference w:id="1"/>
-      </w:r>
-    </w:p>
-    <w:p>
-      <w:pPr>
-        <w:pStyle w:val="TableCaptionStyle"/>
-      </w:pPr>
-      <w:r>
-        <w:rPr>
-          <w:rFonts w:hint="cs"/>
-          <w:cs/>
-        </w:rPr>
-        <w:t xml:space="preserve">ตาราง </w:t>
-      </w:r>
-      <w:r>
-        <w:fldChar w:fldCharType="begin"/>
-      </w:r>
-      <w:r>
-        <w:instrText xml:space="preserve"> STYLEREF  \s "Main Topic" </w:instrText>
-      </w:r>
-      <w:r>
-        <w:fldChar w:fldCharType="separate"/>
-      </w:r>
-      <w:r>
-        <w:rPr>
-          <w:rFonts w:hint="cs"/>
-          <w:noProof/>
-          <w:cs/>
-        </w:rPr>
-        <w:t>10</w:t>
-      </w:r>
-      <w:r>
-        <w:rPr>
-          <w:noProof/>
-        </w:rPr>
-        <w:fldChar w:fldCharType="end"/>
-      </w:r>
-      <w:r>
-        <w:rPr>
-          <w:rFonts w:hint="cs"/>
-          <w:cs/>
-        </w:rPr>
-        <w:t>.</w:t>
-      </w:r>
-      <w:r>
-        <w:fldChar w:fldCharType="begin"/>
-      </w:r>
-      <w:r>
-        <w:instrText xml:space="preserve"> SEQ </w:instrText>
-      </w:r>
-      <w:r>
-        <w:rPr>
-          <w:rFonts w:hint="cs"/>
-          <w:cs/>
-        </w:rPr>
-        <w:instrText xml:space="preserve">ตาราง </w:instrText>
-      </w:r>
-      <w:r>
-        <w:instrText xml:space="preserve">\* ARABIC \s 1 </w:instrText>
-      </w:r>
-      <w:r>
-        <w:fldChar w:fldCharType="separate"/>
-      </w:r>
-      <w:r>
-        <w:rPr>
-          <w:rFonts w:hint="cs"/>
-          <w:noProof/>
-          <w:cs/>
-        </w:rPr>
-        <w:t>1</w:t>
-      </w:r>
-      <w:r>
-        <w:rPr>
-          <w:noProof/>
-        </w:rPr>
-        <w:fldChar w:fldCharType="end"/>
-      </w:r>
+      <w:fldSimple w:instr=" SEQ ตาราง \* ARABIC \s 1 ">
+        <w:r>
+          <w:rPr>
+            <w:rFonts w:hint="cs"/>
+            <w:noProof/>
+            <w:cs/>
+          </w:rPr>
+          <w:t>1</w:t>
+        </w:r>
+      </w:fldSimple>
       <w:r>
         <w:t xml:space="preserve"> </w:t>
       </w:r>
@@ -10042,7 +9954,7 @@
       <w:pPr>
         <w:spacing w:line="276" w:lineRule="auto"/>
         <w:rPr>
-          <w:rFonts w:ascii="TH Sarabun New" w:hAnsi="TH Sarabun New" w:cs="TH Sarabun New" w:hint="cs"/>
+          <w:rFonts w:ascii="TH Sarabun New" w:hAnsi="TH Sarabun New" w:cs="TH Sarabun New"/>
           <w:sz w:val="32"/>
           <w:szCs w:val="32"/>
           <w:cs/>
@@ -12537,12 +12449,6 @@
 </file>
 
 <file path=customXml/item1.xml><?xml version="1.0" encoding="utf-8"?>
-<p:properties xmlns:p="http://schemas.microsoft.com/office/2006/metadata/properties" xmlns:xsi="http://www.w3.org/2001/XMLSchema-instance" xmlns:pc="http://schemas.microsoft.com/office/infopath/2007/PartnerControls">
-  <documentManagement/>
-</p:properties>
-</file>
-
-<file path=customXml/item2.xml><?xml version="1.0" encoding="utf-8"?>
 <?mso-contentType ?>
 <FormTemplates xmlns="http://schemas.microsoft.com/sharepoint/v3/contenttype/forms">
   <Display>DocumentLibraryForm</Display>
@@ -12551,7 +12457,17 @@
 </FormTemplates>
 </file>
 
+<file path=customXml/item2.xml><?xml version="1.0" encoding="utf-8"?>
+<p:properties xmlns:p="http://schemas.microsoft.com/office/2006/metadata/properties" xmlns:xsi="http://www.w3.org/2001/XMLSchema-instance" xmlns:pc="http://schemas.microsoft.com/office/infopath/2007/PartnerControls">
+  <documentManagement/>
+</p:properties>
+</file>
+
 <file path=customXml/item3.xml><?xml version="1.0" encoding="utf-8"?>
+<b:Sources xmlns:b="http://schemas.openxmlformats.org/officeDocument/2006/bibliography" xmlns="http://schemas.openxmlformats.org/officeDocument/2006/bibliography" SelectedStyle="\APASixthEditionOfficeOnline.xsl" StyleName="APA" Version="6"/>
+</file>
+
+<file path=customXml/item4.xml><?xml version="1.0" encoding="utf-8"?>
 <ct:contentTypeSchema xmlns:ct="http://schemas.microsoft.com/office/2006/metadata/contentType" xmlns:ma="http://schemas.microsoft.com/office/2006/metadata/properties/metaAttributes" ct:_="" ma:_="" ma:contentTypeName="Document" ma:contentTypeID="0x0101007267994F6C12934997A7C41CCCE4D640" ma:contentTypeVersion="0" ma:contentTypeDescription="Create a new document." ma:contentTypeScope="" ma:versionID="ebd5442051917b4fcadc432042d811f4">
   <xsd:schema xmlns:xsd="http://www.w3.org/2001/XMLSchema" xmlns:xs="http://www.w3.org/2001/XMLSchema" xmlns:p="http://schemas.microsoft.com/office/2006/metadata/properties" targetNamespace="http://schemas.microsoft.com/office/2006/metadata/properties" ma:root="true" ma:fieldsID="0967b7be50301903c78f9c39c6fd9af8">
     <xsd:element name="properties">
@@ -12665,11 +12581,15 @@
 </ct:contentTypeSchema>
 </file>
 
-<file path=customXml/item4.xml><?xml version="1.0" encoding="utf-8"?>
-<b:Sources xmlns:b="http://schemas.openxmlformats.org/officeDocument/2006/bibliography" xmlns="http://schemas.openxmlformats.org/officeDocument/2006/bibliography" SelectedStyle="\APASixthEditionOfficeOnline.xsl" StyleName="APA" Version="6"/>
+<file path=customXml/itemProps1.xml><?xml version="1.0" encoding="utf-8"?>
+<ds:datastoreItem xmlns:ds="http://schemas.openxmlformats.org/officeDocument/2006/customXml" ds:itemID="{2BB55DAF-7639-4543-B98E-FE48CE1C8BCB}">
+  <ds:schemaRefs>
+    <ds:schemaRef ds:uri="http://schemas.microsoft.com/sharepoint/v3/contenttype/forms"/>
+  </ds:schemaRefs>
+</ds:datastoreItem>
 </file>
 
-<file path=customXml/itemProps1.xml><?xml version="1.0" encoding="utf-8"?>
+<file path=customXml/itemProps2.xml><?xml version="1.0" encoding="utf-8"?>
 <ds:datastoreItem xmlns:ds="http://schemas.openxmlformats.org/officeDocument/2006/customXml" ds:itemID="{532FAD76-F147-4FC1-B52B-4DC225E2F159}">
   <ds:schemaRefs>
     <ds:schemaRef ds:uri="http://schemas.microsoft.com/office/2006/metadata/properties"/>
@@ -12678,15 +12598,15 @@
 </ds:datastoreItem>
 </file>
 
-<file path=customXml/itemProps2.xml><?xml version="1.0" encoding="utf-8"?>
-<ds:datastoreItem xmlns:ds="http://schemas.openxmlformats.org/officeDocument/2006/customXml" ds:itemID="{2BB55DAF-7639-4543-B98E-FE48CE1C8BCB}">
+<file path=customXml/itemProps3.xml><?xml version="1.0" encoding="utf-8"?>
+<ds:datastoreItem xmlns:ds="http://schemas.openxmlformats.org/officeDocument/2006/customXml" ds:itemID="{6E71D1B3-F1DD-4636-B923-0CAECDD334A3}">
   <ds:schemaRefs>
-    <ds:schemaRef ds:uri="http://schemas.microsoft.com/sharepoint/v3/contenttype/forms"/>
+    <ds:schemaRef ds:uri="http://schemas.openxmlformats.org/officeDocument/2006/bibliography"/>
   </ds:schemaRefs>
 </ds:datastoreItem>
 </file>
 
-<file path=customXml/itemProps3.xml><?xml version="1.0" encoding="utf-8"?>
+<file path=customXml/itemProps4.xml><?xml version="1.0" encoding="utf-8"?>
 <ds:datastoreItem xmlns:ds="http://schemas.openxmlformats.org/officeDocument/2006/customXml" ds:itemID="{74293DDF-1790-4EDA-803F-1BCDE25F9BA3}">
   <ds:schemaRefs>
     <ds:schemaRef ds:uri="http://schemas.microsoft.com/office/2006/metadata/contentType"/>
@@ -12700,12 +12620,4 @@
     <ds:schemaRef ds:uri="http://schemas.microsoft.com/office/infopath/2007/PartnerControls"/>
   </ds:schemaRefs>
 </ds:datastoreItem>
-</file>
-
-<file path=customXml/itemProps4.xml><?xml version="1.0" encoding="utf-8"?>
-<ds:datastoreItem xmlns:ds="http://schemas.openxmlformats.org/officeDocument/2006/customXml" ds:itemID="{6E71D1B3-F1DD-4636-B923-0CAECDD334A3}">
-  <ds:schemaRefs>
-    <ds:schemaRef ds:uri="http://schemas.openxmlformats.org/officeDocument/2006/bibliography"/>
-  </ds:schemaRefs>
-</ds:datastoreItem>
 </file>
</xml_diff>